<commit_message>
changed my mind about which structures to check zdiff for
</commit_message>
<xml_diff>
--- a/zdiff module/zdiff module notes.docx
+++ b/zdiff module/zdiff module notes.docx
@@ -3956,8 +3956,6 @@
       </w:r>
       <w:r>
         <w:br/>
-      </w:r>
-      <w:r>
         <w:t>Swiss-PDB structural alignment.aln</w:t>
       </w:r>
     </w:p>
@@ -15128,6 +15126,379 @@
       <w:r>
         <w:t>. This has the pdb structures of the proteins of known structure that are nearby other proteins of known structure in the HHOMP clustermap.</w:t>
       </w:r>
+    </w:p>
+    <w:p>
+      <w:pPr>
+        <w:pStyle w:val="Heading1"/>
+      </w:pPr>
+      <w:r>
+        <w:t>September 4, 2012</w:t>
+      </w:r>
+    </w:p>
+    <w:p>
+      <w:r>
+        <w:t>Daniel's derivation of E</w:t>
+      </w:r>
+      <w:r>
+        <w:rPr>
+          <w:vertAlign w:val="subscript"/>
+        </w:rPr>
+        <w:t>z</w:t>
+      </w:r>
+      <w:r>
+        <w:rPr>
+          <w:vertAlign w:val="subscript"/>
+        </w:rPr>
+        <w:softHyphen/>
+      </w:r>
+      <w:r>
+        <w:t>β involves aligning the sequences of PDB structures to whatever HHOMP clusters they had the closest match with in HHOMP's search.</w:t>
+      </w:r>
+    </w:p>
+    <w:p>
+      <w:r>
+        <w:t xml:space="preserve">Some of these HHOMP clusters have proteins of known structure in them. The proteins of known structure are not in the alignments, but they are </w:t>
+      </w:r>
+      <w:r>
+        <w:t>mentioned in the cluster description.</w:t>
+      </w:r>
+      <w:r>
+        <w:t xml:space="preserve"> The alignment with OMPLA in it has the sequence from 1QD6 in the alignment, though, with "pdb" in the title. But the others don't have sequences with "pdb" in their titles, and in one case I searched the sequences for one matching a pdb file but couldn't find it.</w:t>
+      </w:r>
+    </w:p>
+    <w:p>
+      <w:r>
+        <w:t>Sometimes these structures are the very same that are in Daniel's dataset. Sometimes they are not, though. I will find the z</w:t>
+      </w:r>
+      <w:r>
+        <w:rPr>
+          <w:vertAlign w:val="subscript"/>
+        </w:rPr>
+        <w:t>diff</w:t>
+      </w:r>
+      <w:r>
+        <w:t xml:space="preserve"> between the predicted structures of these proteins using proteins from Daniel's dataset, and the real structures.</w:t>
+      </w:r>
+    </w:p>
+    <w:p>
+      <w:r>
+        <w:t>I found fiv</w:t>
+      </w:r>
+      <w:r>
+        <w:t>e clusters that I can use for th</w:t>
+      </w:r>
+      <w:r>
+        <w:t>is purpose.</w:t>
+      </w:r>
+    </w:p>
+    <w:p>
+      <w:r>
+        <w:t>cluster73: 18.1.1 and 18.1.2</w:t>
+      </w:r>
+      <w:r>
+        <w:br/>
+        <w:t>Daniel's dataset: Sucrose porin (1A0S), mapped to cluster73</w:t>
+      </w:r>
+      <w:r>
+        <w:br/>
+        <w:t>HHOMP's dataset: Maltoporin (2MPR) in 18.1.1</w:t>
+      </w:r>
+    </w:p>
+    <w:p>
+      <w:r>
+        <w:t>cluster99: 16.1.1 and 16.1.2</w:t>
+      </w:r>
+      <w:r>
+        <w:br/>
+        <w:t>Daniel's: OmpC (2J1N), mapped to cluster99</w:t>
+      </w:r>
+      <w:r>
+        <w:br/>
+        <w:t>HHOMP's: PhoE (1PHO) and OmpF (2OMF), both in 16.1.1</w:t>
+      </w:r>
+      <w:r>
+        <w:br/>
+        <w:t>I've heard OmpC is pretty similar to these two, the seq identity might be really high</w:t>
+      </w:r>
+    </w:p>
+    <w:p>
+      <w:r>
+        <w:t>cluster71: 14.1.1, 14.1.5, and 14.1.7</w:t>
+      </w:r>
+      <w:r>
+        <w:br/>
+        <w:t>Daniel's: TodX (3BS0), mapped to cluster71</w:t>
+      </w:r>
+      <w:r>
+        <w:br/>
+        <w:t>HHOMP: FadL (1T16) in 14.1.5</w:t>
+      </w:r>
+    </w:p>
+    <w:p>
+      <w:r>
+        <w:t>cluster?:</w:t>
+      </w:r>
+      <w:r>
+        <w:br/>
+        <w:t>Daniel's</w:t>
+      </w:r>
+      <w:r>
+        <w:t>: HasR (3CSL) mapped to cluster</w:t>
+      </w:r>
+      <w:r>
+        <w:t xml:space="preserve"> 22.4.6</w:t>
+      </w:r>
+      <w:r>
+        <w:br/>
+        <w:t>HHOMP's: BBtuB (1NQE) in 22.4.5</w:t>
+      </w:r>
+      <w:r>
+        <w:br/>
+        <w:t>These are basically on opposite sides of the 22-stranded cluster, but the HHOMP guys put them both in 22.4. I hope that means they're similar.</w:t>
+      </w:r>
+      <w:r>
+        <w:br/>
+        <w:t xml:space="preserve">However, no </w:t>
+      </w:r>
+      <w:r>
+        <w:t xml:space="preserve">small </w:t>
+      </w:r>
+      <w:r>
+        <w:t>contains</w:t>
+      </w:r>
+      <w:r>
+        <w:t xml:space="preserve"> both of these. Only cluster124, 139, 149, 152, and 153, </w:t>
+      </w:r>
+      <w:r>
+        <w:t>and all those clusters are huge, much bigger than the clusters the sequences in Daniel's datgaset were mapped to.</w:t>
+      </w:r>
+      <w:r>
+        <w:br/>
+        <w:t>I'm leaving these ones out.</w:t>
+      </w:r>
+    </w:p>
+    <w:p>
+      <w:r>
+        <w:t xml:space="preserve">cluster18: </w:t>
+      </w:r>
+      <w:r>
+        <w:t>22.1.3, 22.1.4, 22.1.5, 22.1.6, 22.1.7</w:t>
+      </w:r>
+      <w:r>
+        <w:br/>
+        <w:t>Daniel's: FauA (3EFM), mapped to cluster18</w:t>
+      </w:r>
+      <w:r>
+        <w:br/>
+        <w:t>HHOMP'S: FhuA (1BY5) in 22.1.4</w:t>
+      </w:r>
+      <w:r>
+        <w:br/>
+      </w:r>
+      <w:r>
+        <w:t xml:space="preserve">It looks like a lot, but </w:t>
+      </w:r>
+      <w:r>
+        <w:t>this all looks like one big blob</w:t>
+      </w:r>
+      <w:r>
+        <w:t xml:space="preserve"> on the clustermap. Still, I guess if they were more closely related, it would be concentrated to a point, and the sequences find their closest relatives.</w:t>
+      </w:r>
+    </w:p>
+    <w:p>
+      <w:r>
+        <w:t>First, I need to make aligned structures (of the structures in HHOMP, so that the z coordinate of each atom represents its distance from the plane running through the center of the membrane. I will do this by struct</w:t>
+      </w:r>
+      <w:r>
+        <w:t>ural alignment to the homolog with which I will calculate z</w:t>
+      </w:r>
+      <w:r>
+        <w:rPr>
+          <w:vertAlign w:val="subscript"/>
+        </w:rPr>
+        <w:t>diff</w:t>
+      </w:r>
+      <w:r>
+        <w:t>.</w:t>
+      </w:r>
+    </w:p>
+    <w:p>
+      <w:r>
+        <w:t>I created a folder called "zdiff module/comparison structures". In this folder I made subfolders "cluster73", "cluster9</w:t>
+      </w:r>
+      <w:r>
+        <w:t>9", "cluster71" and "cluster18".</w:t>
+      </w:r>
+      <w:r>
+        <w:t xml:space="preserve"> IN each subfolder I put one of Daniel's aligned structures</w:t>
+      </w:r>
+      <w:r>
+        <w:t xml:space="preserve"> that was mapped to this cluster (file taken from "pymol/structures", which in turn was sent to me by Daniel a long long time ago, before I kept good records)</w:t>
+      </w:r>
+      <w:r>
+        <w:t>, as well as the structure (or structure</w:t>
+      </w:r>
+      <w:r>
+        <w:rPr>
+          <w:b/>
+        </w:rPr>
+        <w:t>s</w:t>
+      </w:r>
+      <w:r>
+        <w:t xml:space="preserve">, in the case of cluster99) that HHOMP lists as belonging to </w:t>
+      </w:r>
+      <w:r>
+        <w:t>the cluster</w:t>
+      </w:r>
+      <w:r>
+        <w:t xml:space="preserve"> (downloaded from www.pdb.org).</w:t>
+      </w:r>
+    </w:p>
+    <w:p>
+      <w:r>
+        <w:t>I opened Daniel's aligned structure of 3EFM and 1BY5 in PyMOL</w:t>
+      </w:r>
+      <w:r>
+        <w:t>, and aligned 1BY5 to 3EFM using the "cealign" command. According to the PyMOL wiki, CEAlign is a structure-based alignment that does not use sequence information.</w:t>
+      </w:r>
+      <w:r>
+        <w:t xml:space="preserve"> I saved the result as "zdiff module/comparison structures/cluster18/1BY5 aligned to daniel's 3EFM.pdb".</w:t>
+      </w:r>
+    </w:p>
+    <w:p>
+      <w:r>
+        <w:t>I opened Daniel's aligned structure of 3BS0 and the PDB</w:t>
+      </w:r>
+      <w:r>
+        <w:t>'s</w:t>
+      </w:r>
+      <w:r>
+        <w:t xml:space="preserve"> 1T16.</w:t>
+      </w:r>
+      <w:r>
+        <w:t xml:space="preserve"> This has two chains, chain A and B, each of which is a </w:t>
+      </w:r>
+      <w:r>
+        <w:t>β barrel.</w:t>
+      </w:r>
+      <w:r>
+        <w:t xml:space="preserve"> I deleted chain B using PyMOL's "remove" command.</w:t>
+      </w:r>
+      <w:r>
+        <w:t xml:space="preserve"> I aligned 1T1</w:t>
+      </w:r>
+      <w:r>
+        <w:t>6 to aligned_3BS0 using cealign.</w:t>
+      </w:r>
+      <w:r>
+        <w:t xml:space="preserve"> I saved it as </w:t>
+      </w:r>
+      <w:r>
+        <w:t>"1T16 aligned to daniel's 3BS0", following the same naming scheme.</w:t>
+      </w:r>
+      <w:r>
+        <w:t xml:space="preserve"> I also loaded Daniel's aligned structure of 1T16 and compared them. One of them is magenta and one of them is cyan in the picture below. </w:t>
+      </w:r>
+      <w:r>
+        <w:t xml:space="preserve">It is oriented </w:t>
+      </w:r>
+      <w:r>
+        <w:t>along the right axis</w:t>
+      </w:r>
+      <w:r>
+        <w:t>. However, the difference in rotation is important.</w:t>
+      </w:r>
+      <w:r>
+        <w:t xml:space="preserve"> There has to be a strand-by-strand matchup with </w:t>
+      </w:r>
+      <w:r>
+        <w:t>3BS0; it has to have the same rotation about that axis as 3BS0</w:t>
+      </w:r>
+      <w:r>
+        <w:t>.</w:t>
+      </w:r>
+    </w:p>
+    <w:p>
+      <w:r>
+        <w:rPr>
+          <w:noProof/>
+        </w:rPr>
+        <w:drawing>
+          <wp:inline distT="0" distB="0" distL="0" distR="0">
+            <wp:extent cx="2957523" cy="2216988"/>
+            <wp:effectExtent l="0" t="0" r="0" b="0"/>
+            <wp:docPr id="1" name="Picture 1" descr="C:\cygwin\home\alex\beta-barrel-oligomerization\zdiff module\comparison structures\cluster71\lala.png"/>
+            <wp:cNvGraphicFramePr>
+              <a:graphicFrameLocks xmlns:a="http://schemas.openxmlformats.org/drawingml/2006/main" noChangeAspect="1"/>
+            </wp:cNvGraphicFramePr>
+            <a:graphic xmlns:a="http://schemas.openxmlformats.org/drawingml/2006/main">
+              <a:graphicData uri="http://schemas.openxmlformats.org/drawingml/2006/picture">
+                <pic:pic xmlns:pic="http://schemas.openxmlformats.org/drawingml/2006/picture">
+                  <pic:nvPicPr>
+                    <pic:cNvPr id="0" name="Picture 1" descr="C:\cygwin\home\alex\beta-barrel-oligomerization\zdiff module\comparison structures\cluster71\lala.png"/>
+                    <pic:cNvPicPr>
+                      <a:picLocks noChangeAspect="1" noChangeArrowheads="1"/>
+                    </pic:cNvPicPr>
+                  </pic:nvPicPr>
+                  <pic:blipFill>
+                    <a:blip r:embed="rId5">
+                      <a:extLst>
+                        <a:ext uri="{28A0092B-C50C-407E-A947-70E740481C1C}">
+                          <a14:useLocalDpi xmlns:a14="http://schemas.microsoft.com/office/drawing/2010/main" val="0"/>
+                        </a:ext>
+                      </a:extLst>
+                    </a:blip>
+                    <a:srcRect/>
+                    <a:stretch>
+                      <a:fillRect/>
+                    </a:stretch>
+                  </pic:blipFill>
+                  <pic:spPr bwMode="auto">
+                    <a:xfrm>
+                      <a:off x="0" y="0"/>
+                      <a:ext cx="2957523" cy="2216988"/>
+                    </a:xfrm>
+                    <a:prstGeom prst="rect">
+                      <a:avLst/>
+                    </a:prstGeom>
+                    <a:noFill/>
+                    <a:ln>
+                      <a:noFill/>
+                    </a:ln>
+                  </pic:spPr>
+                </pic:pic>
+              </a:graphicData>
+            </a:graphic>
+          </wp:inline>
+        </w:drawing>
+      </w:r>
+    </w:p>
+    <w:p>
+      <w:r>
+        <w:t xml:space="preserve">Same procedure with 2MPR </w:t>
+      </w:r>
+      <w:r>
+        <w:t xml:space="preserve">onto Daniel's </w:t>
+      </w:r>
+      <w:r>
+        <w:t>1A0S, had to delete all but c</w:t>
+      </w:r>
+      <w:r>
+        <w:t>hain A in 2MPR as with 1T16.</w:t>
+      </w:r>
+    </w:p>
+    <w:p>
+      <w:r>
+        <w:t xml:space="preserve">Did the same with </w:t>
+      </w:r>
+      <w:r>
+        <w:t xml:space="preserve">1POR and 2OMF, onto Daniel's </w:t>
+      </w:r>
+      <w:r>
+        <w:t>2J1N.</w:t>
+      </w:r>
+    </w:p>
+    <w:p>
       <w:bookmarkStart w:id="0" w:name="_GoBack"/>
       <w:bookmarkEnd w:id="0"/>
     </w:p>
@@ -15327,7 +15698,6 @@
   <w:style w:type="character" w:default="1" w:styleId="DefaultParagraphFont">
     <w:name w:val="Default Paragraph Font"/>
     <w:uiPriority w:val="1"/>
-    <w:semiHidden/>
     <w:unhideWhenUsed/>
   </w:style>
   <w:style w:type="table" w:default="1" w:styleId="TableNormal">
@@ -15431,6 +15801,54 @@
       <w:sz w:val="20"/>
       <w:szCs w:val="20"/>
       <w:shd w:val="clear" w:color="auto" w:fill="F1F0F0"/>
+    </w:rPr>
+  </w:style>
+  <w:style w:type="paragraph" w:customStyle="1" w:styleId="Standard">
+    <w:name w:val="Standard"/>
+    <w:rsid w:val="0060535C"/>
+    <w:pPr>
+      <w:widowControl w:val="0"/>
+      <w:suppressAutoHyphens/>
+      <w:autoSpaceDN w:val="0"/>
+      <w:spacing w:after="0" w:line="240" w:lineRule="auto"/>
+      <w:textAlignment w:val="baseline"/>
+    </w:pPr>
+    <w:rPr>
+      <w:rFonts w:ascii="Liberation Serif" w:eastAsia="DejaVu Sans" w:hAnsi="Liberation Serif" w:cs="DejaVu Sans"/>
+      <w:kern w:val="3"/>
+      <w:sz w:val="24"/>
+      <w:szCs w:val="24"/>
+      <w:lang w:eastAsia="zh-CN" w:bidi="hi-IN"/>
+    </w:rPr>
+  </w:style>
+  <w:style w:type="paragraph" w:styleId="BalloonText">
+    <w:name w:val="Balloon Text"/>
+    <w:basedOn w:val="Normal"/>
+    <w:link w:val="BalloonTextChar"/>
+    <w:uiPriority w:val="99"/>
+    <w:semiHidden/>
+    <w:unhideWhenUsed/>
+    <w:rsid w:val="009D0190"/>
+    <w:pPr>
+      <w:spacing w:after="0" w:line="240" w:lineRule="auto"/>
+    </w:pPr>
+    <w:rPr>
+      <w:rFonts w:ascii="Tahoma" w:hAnsi="Tahoma" w:cs="Tahoma"/>
+      <w:sz w:val="16"/>
+      <w:szCs w:val="16"/>
+    </w:rPr>
+  </w:style>
+  <w:style w:type="character" w:customStyle="1" w:styleId="BalloonTextChar">
+    <w:name w:val="Balloon Text Char"/>
+    <w:basedOn w:val="DefaultParagraphFont"/>
+    <w:link w:val="BalloonText"/>
+    <w:uiPriority w:val="99"/>
+    <w:semiHidden/>
+    <w:rsid w:val="009D0190"/>
+    <w:rPr>
+      <w:rFonts w:ascii="Tahoma" w:hAnsi="Tahoma" w:cs="Tahoma"/>
+      <w:sz w:val="16"/>
+      <w:szCs w:val="16"/>
     </w:rPr>
   </w:style>
 </w:styles>
@@ -15622,7 +16040,6 @@
   <w:style w:type="character" w:default="1" w:styleId="DefaultParagraphFont">
     <w:name w:val="Default Paragraph Font"/>
     <w:uiPriority w:val="1"/>
-    <w:semiHidden/>
     <w:unhideWhenUsed/>
   </w:style>
   <w:style w:type="table" w:default="1" w:styleId="TableNormal">
@@ -15726,6 +16143,54 @@
       <w:sz w:val="20"/>
       <w:szCs w:val="20"/>
       <w:shd w:val="clear" w:color="auto" w:fill="F1F0F0"/>
+    </w:rPr>
+  </w:style>
+  <w:style w:type="paragraph" w:customStyle="1" w:styleId="Standard">
+    <w:name w:val="Standard"/>
+    <w:rsid w:val="0060535C"/>
+    <w:pPr>
+      <w:widowControl w:val="0"/>
+      <w:suppressAutoHyphens/>
+      <w:autoSpaceDN w:val="0"/>
+      <w:spacing w:after="0" w:line="240" w:lineRule="auto"/>
+      <w:textAlignment w:val="baseline"/>
+    </w:pPr>
+    <w:rPr>
+      <w:rFonts w:ascii="Liberation Serif" w:eastAsia="DejaVu Sans" w:hAnsi="Liberation Serif" w:cs="DejaVu Sans"/>
+      <w:kern w:val="3"/>
+      <w:sz w:val="24"/>
+      <w:szCs w:val="24"/>
+      <w:lang w:eastAsia="zh-CN" w:bidi="hi-IN"/>
+    </w:rPr>
+  </w:style>
+  <w:style w:type="paragraph" w:styleId="BalloonText">
+    <w:name w:val="Balloon Text"/>
+    <w:basedOn w:val="Normal"/>
+    <w:link w:val="BalloonTextChar"/>
+    <w:uiPriority w:val="99"/>
+    <w:semiHidden/>
+    <w:unhideWhenUsed/>
+    <w:rsid w:val="009D0190"/>
+    <w:pPr>
+      <w:spacing w:after="0" w:line="240" w:lineRule="auto"/>
+    </w:pPr>
+    <w:rPr>
+      <w:rFonts w:ascii="Tahoma" w:hAnsi="Tahoma" w:cs="Tahoma"/>
+      <w:sz w:val="16"/>
+      <w:szCs w:val="16"/>
+    </w:rPr>
+  </w:style>
+  <w:style w:type="character" w:customStyle="1" w:styleId="BalloonTextChar">
+    <w:name w:val="Balloon Text Char"/>
+    <w:basedOn w:val="DefaultParagraphFont"/>
+    <w:link w:val="BalloonText"/>
+    <w:uiPriority w:val="99"/>
+    <w:semiHidden/>
+    <w:rsid w:val="009D0190"/>
+    <w:rPr>
+      <w:rFonts w:ascii="Tahoma" w:hAnsi="Tahoma" w:cs="Tahoma"/>
+      <w:sz w:val="16"/>
+      <w:szCs w:val="16"/>
     </w:rPr>
   </w:style>
 </w:styles>

</xml_diff>